<commit_message>
if tag support for odt
</commit_message>
<xml_diff>
--- a/src/tests/documents/Test1.docx
+++ b/src/tests/documents/Test1.docx
@@ -57,11 +57,7 @@
       </w:pPr>
       <w:r>
         <w:rPr/>
-        <w:t xml:space="preserve">Ceci n’est pas sousligner mais {{UNDER_A_ceci l’est}} plus ceci ne l’est plus {{UNDER_B_est le voici de retour}} mais il est partie </w:t>
-      </w:r>
-      <w:r>
-        <w:rPr/>
-        <w:t>{{UNDER_C_est il est toujours pas la}}.</w:t>
+        <w:t>Ceci n’est pas sousligner mais {{UNDER_A_ceci l’est}} plus ceci ne l’est plus {{UNDER_B_est le voici de retour}} mais il est partie {{UNDER_C_est il est toujours pas la}}.</w:t>
       </w:r>
     </w:p>
     <w:sectPr>
@@ -84,14 +80,12 @@
       <w:rPr>
         <w:rFonts w:ascii="Liberation Serif" w:hAnsi="Liberation Serif" w:eastAsia="Noto Serif CJK SC" w:cs="Lohit Devanagari"/>
         <w:kern w:val="2"/>
-        <w:sz w:val="24"/>
         <w:szCs w:val="24"/>
         <w:lang w:val="en-US" w:eastAsia="zh-CN" w:bidi="hi-IN"/>
       </w:rPr>
     </w:rPrDefault>
     <w:pPrDefault>
       <w:pPr>
-        <w:widowControl/>
         <w:suppressAutoHyphens w:val="true"/>
       </w:pPr>
     </w:pPrDefault>
@@ -101,10 +95,11 @@
     <w:qFormat/>
     <w:pPr>
       <w:widowControl/>
-      <w:kinsoku w:val="true"/>
-      <w:overflowPunct w:val="true"/>
-      <w:autoSpaceDE w:val="true"/>
+      <w:suppressAutoHyphens w:val="true"/>
+      <w:overflowPunct w:val="false"/>
       <w:bidi w:val="0"/>
+      <w:spacing w:before="0" w:after="0"/>
+      <w:jc w:val="left"/>
     </w:pPr>
     <w:rPr>
       <w:rFonts w:ascii="Liberation Serif" w:hAnsi="Liberation Serif" w:eastAsia="Noto Serif CJK SC" w:cs="Lohit Devanagari"/>

</xml_diff>